<commit_message>
Verificación de operacion listo :)?
</commit_message>
<xml_diff>
--- a/Resumen_consigna.docx
+++ b/Resumen_consigna.docx
@@ -173,16 +173,117 @@
           <w:rFonts w:ascii="ArialMT" w:hAnsi="ArialMT"/>
           <w:sz w:val="22"/>
           <w:szCs w:val="22"/>
-        </w:rPr>
-      </w:pPr>
+          <w:lang w:val="en-US"/>
+        </w:rPr>
+      </w:pPr>
+      <w:r>
+        <w:rPr>
+          <w:rFonts w:ascii="ArialMT" w:hAnsi="ArialMT"/>
+          <w:sz w:val="22"/>
+          <w:szCs w:val="22"/>
+          <w:lang w:val="en-US"/>
+        </w:rPr>
+        <w:t xml:space="preserve">Resources (@RestController) </w:t>
+      </w:r>
+      <w:r>
+        <w:rPr>
+          <w:rFonts w:ascii="ArialMT" w:hAnsi="ArialMT"/>
+          <w:sz w:val="22"/>
+          <w:szCs w:val="22"/>
+        </w:rPr>
+        <w:sym w:font="Wingdings" w:char="F0E0"/>
+      </w:r>
+      <w:r>
+        <w:rPr>
+          <w:rFonts w:ascii="ArialMT" w:hAnsi="ArialMT"/>
+          <w:sz w:val="22"/>
+          <w:szCs w:val="22"/>
+          <w:lang w:val="en-US"/>
+        </w:rPr>
+        <w:t xml:space="preserve"> HTTP </w:t>
+      </w:r>
+    </w:p>
+    <w:p>
+      <w:pPr>
+        <w:pStyle w:val="NormalWeb"/>
+        <w:shd w:val="clear" w:color="auto" w:fill="FFFFFF"/>
+        <w:spacing w:before="0" w:beforeAutospacing="0" w:after="0" w:afterAutospacing="0" w:line="276" w:lineRule="auto"/>
+        <w:rPr>
+          <w:rFonts w:ascii="ArialMT" w:hAnsi="ArialMT"/>
+          <w:sz w:val="22"/>
+          <w:szCs w:val="22"/>
+          <w:lang w:val="en-US"/>
+        </w:rPr>
+      </w:pPr>
+      <w:r>
+        <w:rPr>
+          <w:rFonts w:ascii="ArialMT" w:hAnsi="ArialMT"/>
+          <w:sz w:val="22"/>
+          <w:szCs w:val="22"/>
+          <w:lang w:val="en-US"/>
+        </w:rPr>
+        <w:t xml:space="preserve">Request </w:t>
+      </w:r>
+      <w:r>
+        <w:rPr>
+          <w:rFonts w:ascii="ArialMT" w:hAnsi="ArialMT"/>
+          <w:sz w:val="22"/>
+          <w:szCs w:val="22"/>
+        </w:rPr>
+        <w:sym w:font="Wingdings" w:char="F0E0"/>
+      </w:r>
+      <w:r>
+        <w:rPr>
+          <w:rFonts w:ascii="ArialMT" w:hAnsi="ArialMT"/>
+          <w:sz w:val="22"/>
+          <w:szCs w:val="22"/>
+          <w:lang w:val="en-US"/>
+        </w:rPr>
+        <w:t xml:space="preserve"> Controller </w:t>
+      </w:r>
+      <w:r>
+        <w:rPr>
+          <w:rFonts w:ascii="ArialMT" w:hAnsi="ArialMT"/>
+          <w:sz w:val="22"/>
+          <w:szCs w:val="22"/>
+        </w:rPr>
+        <w:sym w:font="Wingdings" w:char="F0E0"/>
+      </w:r>
+      <w:r>
+        <w:rPr>
+          <w:rFonts w:ascii="ArialMT" w:hAnsi="ArialMT"/>
+          <w:sz w:val="22"/>
+          <w:szCs w:val="22"/>
+          <w:lang w:val="en-US"/>
+        </w:rPr>
+        <w:t xml:space="preserve"> Service </w:t>
+      </w:r>
+      <w:r>
+        <w:rPr>
+          <w:rFonts w:ascii="ArialMT" w:hAnsi="ArialMT"/>
+          <w:sz w:val="22"/>
+          <w:szCs w:val="22"/>
+        </w:rPr>
+        <w:sym w:font="Wingdings" w:char="F0E0"/>
+      </w:r>
+      <w:r>
+        <w:rPr>
+          <w:rFonts w:ascii="ArialMT" w:hAnsi="ArialMT"/>
+          <w:sz w:val="22"/>
+          <w:szCs w:val="22"/>
+          <w:lang w:val="en-US"/>
+        </w:rPr>
+        <w:t xml:space="preserve"> </w:t>
+      </w:r>
       <w:proofErr w:type="spellStart"/>
       <w:r>
         <w:rPr>
           <w:rFonts w:ascii="ArialMT" w:hAnsi="ArialMT"/>
           <w:sz w:val="22"/>
           <w:szCs w:val="22"/>
-        </w:rPr>
-        <w:t>Resources</w:t>
+          <w:lang w:val="en-US"/>
+        </w:rPr>
+        <w:t>Entidad</w:t>
       </w:r>
       <w:proofErr w:type="spellEnd"/>
       <w:r>
@@ -190,24 +291,9 @@
           <w:rFonts w:ascii="ArialMT" w:hAnsi="ArialMT"/>
           <w:sz w:val="22"/>
           <w:szCs w:val="22"/>
-        </w:rPr>
-        <w:t xml:space="preserve"> (</w:t>
-      </w:r>
-      <w:r>
-        <w:rPr>
-          <w:rFonts w:ascii="ArialMT" w:hAnsi="ArialMT"/>
-          <w:sz w:val="22"/>
-          <w:szCs w:val="22"/>
-        </w:rPr>
-        <w:t>@RestController</w:t>
-      </w:r>
-      <w:r>
-        <w:rPr>
-          <w:rFonts w:ascii="ArialMT" w:hAnsi="ArialMT"/>
-          <w:sz w:val="22"/>
-          <w:szCs w:val="22"/>
-        </w:rPr>
-        <w:t xml:space="preserve">) </w:t>
+          <w:lang w:val="en-US"/>
+        </w:rPr>
+        <w:t xml:space="preserve"> </w:t>
       </w:r>
       <w:r>
         <w:rPr>
@@ -222,149 +308,10 @@
           <w:rFonts w:ascii="ArialMT" w:hAnsi="ArialMT"/>
           <w:sz w:val="22"/>
           <w:szCs w:val="22"/>
-        </w:rPr>
-        <w:t xml:space="preserve"> HTTP </w:t>
-      </w:r>
-    </w:p>
-    <w:p>
-      <w:pPr>
-        <w:pStyle w:val="NormalWeb"/>
-        <w:shd w:val="clear" w:color="auto" w:fill="FFFFFF"/>
-        <w:spacing w:before="0" w:beforeAutospacing="0" w:after="0" w:afterAutospacing="0" w:line="276" w:lineRule="auto"/>
-        <w:rPr>
-          <w:rFonts w:ascii="ArialMT" w:hAnsi="ArialMT"/>
-          <w:sz w:val="22"/>
-          <w:szCs w:val="22"/>
-        </w:rPr>
-      </w:pPr>
-      <w:proofErr w:type="spellStart"/>
-      <w:r>
-        <w:rPr>
-          <w:rFonts w:ascii="ArialMT" w:hAnsi="ArialMT"/>
-          <w:sz w:val="22"/>
-          <w:szCs w:val="22"/>
-        </w:rPr>
-        <w:t>Request</w:t>
-      </w:r>
-      <w:proofErr w:type="spellEnd"/>
-      <w:r>
-        <w:rPr>
-          <w:rFonts w:ascii="ArialMT" w:hAnsi="ArialMT"/>
-          <w:sz w:val="22"/>
-          <w:szCs w:val="22"/>
-        </w:rPr>
-        <w:t xml:space="preserve"> </w:t>
-      </w:r>
-      <w:r>
-        <w:rPr>
-          <w:rFonts w:ascii="ArialMT" w:hAnsi="ArialMT"/>
-          <w:sz w:val="22"/>
-          <w:szCs w:val="22"/>
-        </w:rPr>
-        <w:sym w:font="Wingdings" w:char="F0E0"/>
-      </w:r>
-      <w:r>
-        <w:rPr>
-          <w:rFonts w:ascii="ArialMT" w:hAnsi="ArialMT"/>
-          <w:sz w:val="22"/>
-          <w:szCs w:val="22"/>
-        </w:rPr>
-        <w:t xml:space="preserve"> </w:t>
-      </w:r>
-      <w:proofErr w:type="spellStart"/>
-      <w:r>
-        <w:rPr>
-          <w:rFonts w:ascii="ArialMT" w:hAnsi="ArialMT"/>
-          <w:sz w:val="22"/>
-          <w:szCs w:val="22"/>
-        </w:rPr>
-        <w:t>Controller</w:t>
-      </w:r>
-      <w:proofErr w:type="spellEnd"/>
-      <w:r>
-        <w:rPr>
-          <w:rFonts w:ascii="ArialMT" w:hAnsi="ArialMT"/>
-          <w:sz w:val="22"/>
-          <w:szCs w:val="22"/>
-        </w:rPr>
-        <w:t xml:space="preserve"> </w:t>
-      </w:r>
-      <w:r>
-        <w:rPr>
-          <w:rFonts w:ascii="ArialMT" w:hAnsi="ArialMT"/>
-          <w:sz w:val="22"/>
-          <w:szCs w:val="22"/>
-        </w:rPr>
-        <w:sym w:font="Wingdings" w:char="F0E0"/>
-      </w:r>
-      <w:r>
-        <w:rPr>
-          <w:rFonts w:ascii="ArialMT" w:hAnsi="ArialMT"/>
-          <w:sz w:val="22"/>
-          <w:szCs w:val="22"/>
-        </w:rPr>
-        <w:t xml:space="preserve"> </w:t>
-      </w:r>
-      <w:proofErr w:type="spellStart"/>
-      <w:r>
-        <w:rPr>
-          <w:rFonts w:ascii="ArialMT" w:hAnsi="ArialMT"/>
-          <w:sz w:val="22"/>
-          <w:szCs w:val="22"/>
-        </w:rPr>
-        <w:t>Service</w:t>
-      </w:r>
-      <w:proofErr w:type="spellEnd"/>
-      <w:r>
-        <w:rPr>
-          <w:rFonts w:ascii="ArialMT" w:hAnsi="ArialMT"/>
-          <w:sz w:val="22"/>
-          <w:szCs w:val="22"/>
-        </w:rPr>
-        <w:t xml:space="preserve"> </w:t>
-      </w:r>
-      <w:r>
-        <w:rPr>
-          <w:rFonts w:ascii="ArialMT" w:hAnsi="ArialMT"/>
-          <w:sz w:val="22"/>
-          <w:szCs w:val="22"/>
-        </w:rPr>
-        <w:sym w:font="Wingdings" w:char="F0E0"/>
-      </w:r>
-      <w:r>
-        <w:rPr>
-          <w:rFonts w:ascii="ArialMT" w:hAnsi="ArialMT"/>
-          <w:sz w:val="22"/>
-          <w:szCs w:val="22"/>
-        </w:rPr>
-        <w:t xml:space="preserve"> Entidad </w:t>
-      </w:r>
-      <w:r>
-        <w:rPr>
-          <w:rFonts w:ascii="ArialMT" w:hAnsi="ArialMT"/>
-          <w:sz w:val="22"/>
-          <w:szCs w:val="22"/>
-        </w:rPr>
-        <w:sym w:font="Wingdings" w:char="F0E0"/>
-      </w:r>
-      <w:r>
-        <w:rPr>
-          <w:rFonts w:ascii="ArialMT" w:hAnsi="ArialMT"/>
-          <w:sz w:val="22"/>
-          <w:szCs w:val="22"/>
-        </w:rPr>
-        <w:t xml:space="preserve"> </w:t>
-      </w:r>
-      <w:proofErr w:type="spellStart"/>
-      <w:r>
-        <w:rPr>
-          <w:rFonts w:ascii="ArialMT" w:hAnsi="ArialMT"/>
-          <w:sz w:val="22"/>
-          <w:szCs w:val="22"/>
-        </w:rPr>
-        <w:t>Repository</w:t>
-      </w:r>
-      <w:proofErr w:type="spellEnd"/>
+          <w:lang w:val="en-US"/>
+        </w:rPr>
+        <w:t xml:space="preserve"> Repository</w:t>
+      </w:r>
     </w:p>
     <w:p>
       <w:pPr>
@@ -929,18 +876,9 @@
           <w:iCs/>
           <w:sz w:val="22"/>
           <w:szCs w:val="22"/>
-        </w:rPr>
-        <w:t>analizarOrdenes</w:t>
-      </w:r>
-      <w:r>
-        <w:rPr>
-          <w:rFonts w:ascii="ArialMT" w:hAnsi="ArialMT"/>
-          <w:i/>
-          <w:iCs/>
-          <w:sz w:val="22"/>
-          <w:szCs w:val="22"/>
-        </w:rPr>
-        <w:t>()</w:t>
+          <w:highlight w:val="yellow"/>
+        </w:rPr>
+        <w:t>analizarOrdenes()</w:t>
       </w:r>
       <w:r>
         <w:rPr>
@@ -1010,18 +948,9 @@
           <w:iCs/>
           <w:sz w:val="22"/>
           <w:szCs w:val="22"/>
-        </w:rPr>
-        <w:t>puedeRealizarOperacion</w:t>
-      </w:r>
-      <w:r>
-        <w:rPr>
-          <w:rFonts w:ascii="ArialMT" w:hAnsi="ArialMT"/>
-          <w:i/>
-          <w:iCs/>
-          <w:sz w:val="22"/>
-          <w:szCs w:val="22"/>
-        </w:rPr>
-        <w:t>()</w:t>
+          <w:highlight w:val="yellow"/>
+        </w:rPr>
+        <w:t>puedeRealizarOperacion()</w:t>
       </w:r>
       <w:r>
         <w:rPr>
@@ -1207,6 +1136,7 @@
           <w:iCs/>
           <w:sz w:val="22"/>
           <w:szCs w:val="22"/>
+          <w:highlight w:val="yellow"/>
         </w:rPr>
         <w:t>noEsPosibleOperar</w:t>
       </w:r>
@@ -1218,6 +1148,7 @@
           <w:iCs/>
           <w:sz w:val="22"/>
           <w:szCs w:val="22"/>
+          <w:highlight w:val="yellow"/>
         </w:rPr>
         <w:t>(</w:t>
       </w:r>
@@ -1229,6 +1160,7 @@
           <w:iCs/>
           <w:sz w:val="22"/>
           <w:szCs w:val="22"/>
+          <w:highlight w:val="yellow"/>
         </w:rPr>
         <w:t>)</w:t>
       </w:r>
@@ -1294,6 +1226,7 @@
           <w:iCs/>
           <w:sz w:val="22"/>
           <w:szCs w:val="22"/>
+          <w:highlight w:val="yellow"/>
         </w:rPr>
         <w:t>EsPosibleOperar</w:t>
       </w:r>
@@ -1305,6 +1238,7 @@
           <w:iCs/>
           <w:sz w:val="22"/>
           <w:szCs w:val="22"/>
+          <w:highlight w:val="yellow"/>
         </w:rPr>
         <w:t>(</w:t>
       </w:r>
@@ -1316,6 +1250,7 @@
           <w:iCs/>
           <w:sz w:val="22"/>
           <w:szCs w:val="22"/>
+          <w:highlight w:val="yellow"/>
         </w:rPr>
         <w:t>)</w:t>
       </w:r>
@@ -1333,7 +1268,39 @@
           <w:sz w:val="22"/>
           <w:szCs w:val="22"/>
         </w:rPr>
-        <w:t>, hay que definir un método de compra que devuelve un valor verdadero simulando el proceso de compra</w:t>
+        <w:t>,</w:t>
+      </w:r>
+      <w:r>
+        <w:rPr>
+          <w:rFonts w:ascii="ArialMT" w:hAnsi="ArialMT"/>
+          <w:sz w:val="22"/>
+          <w:szCs w:val="22"/>
+        </w:rPr>
+        <w:t xml:space="preserve"> </w:t>
+      </w:r>
+      <w:r>
+        <w:rPr>
+          <w:rFonts w:ascii="ArialMT" w:hAnsi="ArialMT"/>
+          <w:sz w:val="22"/>
+          <w:szCs w:val="22"/>
+        </w:rPr>
+        <w:t>almacenará la operación en una lista de operaciones</w:t>
+      </w:r>
+      <w:r>
+        <w:rPr>
+          <w:rFonts w:ascii="ArialMT" w:hAnsi="ArialMT"/>
+          <w:sz w:val="22"/>
+          <w:szCs w:val="22"/>
+        </w:rPr>
+        <w:t xml:space="preserve"> finalizadas y, además,</w:t>
+      </w:r>
+      <w:r>
+        <w:rPr>
+          <w:rFonts w:ascii="ArialMT" w:hAnsi="ArialMT"/>
+          <w:sz w:val="22"/>
+          <w:szCs w:val="22"/>
+        </w:rPr>
+        <w:t xml:space="preserve"> hay que definir un método de compra que devuelve un valor verdadero simulando el proceso de compra</w:t>
       </w:r>
       <w:r>
         <w:rPr>
@@ -1351,6 +1318,7 @@
           <w:iCs/>
           <w:sz w:val="22"/>
           <w:szCs w:val="22"/>
+          <w:highlight w:val="yellow"/>
         </w:rPr>
         <w:t>comprarOrden</w:t>
       </w:r>
@@ -1362,6 +1330,7 @@
           <w:iCs/>
           <w:sz w:val="22"/>
           <w:szCs w:val="22"/>
+          <w:highlight w:val="yellow"/>
         </w:rPr>
         <w:t>()</w:t>
       </w:r>
@@ -1397,6 +1366,7 @@
           <w:iCs/>
           <w:sz w:val="22"/>
           <w:szCs w:val="22"/>
+          <w:highlight w:val="yellow"/>
         </w:rPr>
         <w:t>venderOrden</w:t>
       </w:r>
@@ -1408,6 +1378,7 @@
           <w:iCs/>
           <w:sz w:val="22"/>
           <w:szCs w:val="22"/>
+          <w:highlight w:val="yellow"/>
         </w:rPr>
         <w:t>()</w:t>
       </w:r>
@@ -1482,6 +1453,62 @@
           <w:szCs w:val="22"/>
         </w:rPr>
         <w:t>Programar órdenes programadas</w:t>
+      </w:r>
+      <w:r>
+        <w:rPr>
+          <w:rFonts w:ascii="ArialMT" w:hAnsi="ArialMT"/>
+          <w:sz w:val="22"/>
+          <w:szCs w:val="22"/>
+        </w:rPr>
+        <w:t xml:space="preserve"> (</w:t>
+      </w:r>
+      <w:proofErr w:type="spellStart"/>
+      <w:proofErr w:type="gramStart"/>
+      <w:r>
+        <w:rPr>
+          <w:rFonts w:ascii="ArialMT" w:hAnsi="ArialMT"/>
+          <w:i/>
+          <w:iCs/>
+          <w:sz w:val="22"/>
+          <w:szCs w:val="22"/>
+          <w:highlight w:val="yellow"/>
+          <w:u w:val="single"/>
+        </w:rPr>
+        <w:t>programarOrden</w:t>
+      </w:r>
+      <w:proofErr w:type="spellEnd"/>
+      <w:r>
+        <w:rPr>
+          <w:rFonts w:ascii="ArialMT" w:hAnsi="ArialMT"/>
+          <w:i/>
+          <w:iCs/>
+          <w:sz w:val="22"/>
+          <w:szCs w:val="22"/>
+          <w:highlight w:val="yellow"/>
+          <w:u w:val="single"/>
+        </w:rPr>
+        <w:t>(</w:t>
+      </w:r>
+      <w:proofErr w:type="gramEnd"/>
+      <w:r>
+        <w:rPr>
+          <w:rFonts w:ascii="ArialMT" w:hAnsi="ArialMT"/>
+          <w:i/>
+          <w:iCs/>
+          <w:sz w:val="22"/>
+          <w:szCs w:val="22"/>
+          <w:highlight w:val="yellow"/>
+          <w:u w:val="single"/>
+        </w:rPr>
+        <w:t>)</w:t>
+      </w:r>
+      <w:r>
+        <w:rPr>
+          <w:rFonts w:ascii="ArialMT" w:hAnsi="ArialMT"/>
+          <w:sz w:val="22"/>
+          <w:szCs w:val="22"/>
+        </w:rPr>
+        <w:t>)</w:t>
       </w:r>
       <w:r>
         <w:rPr>

</xml_diff>

<commit_message>
Refactorizacion y "servicioExterno" para simular
</commit_message>
<xml_diff>
--- a/Resumen_consigna.docx
+++ b/Resumen_consigna.docx
@@ -639,7 +639,6 @@
         <w:pStyle w:val="Ttulo1"/>
       </w:pPr>
       <w:r>
-        <w:lastRenderedPageBreak/>
         <w:t xml:space="preserve">Procesador de órdenes </w:t>
       </w:r>
     </w:p>
@@ -1052,15 +1051,16 @@
           <w:sz w:val="22"/>
           <w:szCs w:val="22"/>
         </w:rPr>
-        <w:t>Una orden no puede tener un número de acciones &lt;=0. Para verificar este punto se deberá́ hacer una consulta a</w:t>
-      </w:r>
-      <w:r>
-        <w:rPr>
-          <w:rFonts w:ascii="ArialMT" w:hAnsi="ArialMT"/>
-          <w:sz w:val="22"/>
-          <w:szCs w:val="22"/>
-        </w:rPr>
-        <w:t xml:space="preserve"> </w:t>
+        <w:t xml:space="preserve">Una orden no puede tener un número de acciones &lt;=0. </w:t>
+      </w:r>
+      <w:r>
+        <w:rPr>
+          <w:rFonts w:ascii="ArialMT" w:hAnsi="ArialMT"/>
+          <w:sz w:val="22"/>
+          <w:szCs w:val="22"/>
+          <w:highlight w:val="red"/>
+        </w:rPr>
+        <w:t xml:space="preserve">Para verificar este punto se deberá́ hacer una consulta a </w:t>
       </w:r>
       <w:r>
         <w:rPr>
@@ -1069,8 +1069,19 @@
           <w:bCs/>
           <w:sz w:val="22"/>
           <w:szCs w:val="22"/>
-        </w:rPr>
-        <w:t xml:space="preserve">servicios de la cátedra. </w:t>
+          <w:highlight w:val="red"/>
+        </w:rPr>
+        <w:t>servicios de la cátedra.</w:t>
+      </w:r>
+      <w:r>
+        <w:rPr>
+          <w:rFonts w:ascii="Arial" w:hAnsi="Arial" w:cs="Arial"/>
+          <w:b/>
+          <w:bCs/>
+          <w:sz w:val="22"/>
+          <w:szCs w:val="22"/>
+        </w:rPr>
+        <w:t xml:space="preserve"> </w:t>
       </w:r>
     </w:p>
     <w:p>
@@ -1660,7 +1671,7 @@
           <w:sz w:val="22"/>
           <w:szCs w:val="22"/>
         </w:rPr>
-        <w:t>Todas las órdenes que se reciben deben almacenarse en la base de datos local del servicio, cada operación debe tener información del estado de la misma para saber si se pudo ejecutar con éxito (o no), si está programada o si la orden tiene errores. Entonces de la lista resultante del análisis y luego del procesamiento (solo de las ordenes correctas) voy a tener:</w:t>
+        <w:t>Todas las órdenes que se reciben deben almacenarse en la base de datos local del servicio, cada operación debe tener información del estado de la misma para saber si se pudo ejecutar con éxito (o no), si está programada o si la orden tiene errores:</w:t>
       </w:r>
     </w:p>
     <w:p>
@@ -1675,19 +1686,41 @@
         <w:jc w:val="both"/>
         <w:rPr>
           <w:rFonts w:ascii="ArialMT" w:hAnsi="ArialMT"/>
-          <w:color w:val="FF0000"/>
-          <w:sz w:val="22"/>
-          <w:szCs w:val="22"/>
-        </w:rPr>
-      </w:pPr>
-      <w:r>
-        <w:rPr>
-          <w:rFonts w:ascii="ArialMT" w:hAnsi="ArialMT"/>
-          <w:color w:val="FF0000"/>
-          <w:sz w:val="22"/>
-          <w:szCs w:val="22"/>
-        </w:rPr>
-        <w:t>Ordenes con errores por lo tanto NO procesadas.</w:t>
+          <w:sz w:val="22"/>
+          <w:szCs w:val="22"/>
+        </w:rPr>
+      </w:pPr>
+      <w:r>
+        <w:rPr>
+          <w:rFonts w:ascii="ArialMT" w:hAnsi="ArialMT"/>
+          <w:sz w:val="22"/>
+          <w:szCs w:val="22"/>
+        </w:rPr>
+        <w:t xml:space="preserve">FALLIDO: </w:t>
+      </w:r>
+      <w:r>
+        <w:rPr>
+          <w:rFonts w:ascii="ArialMT" w:hAnsi="ArialMT"/>
+          <w:sz w:val="22"/>
+          <w:szCs w:val="22"/>
+        </w:rPr>
+        <w:t xml:space="preserve">Ordenes con errores por lo tanto </w:t>
+      </w:r>
+      <w:r>
+        <w:rPr>
+          <w:rFonts w:ascii="ArialMT" w:hAnsi="ArialMT"/>
+          <w:sz w:val="22"/>
+          <w:szCs w:val="22"/>
+        </w:rPr>
+        <w:t>no</w:t>
+      </w:r>
+      <w:r>
+        <w:rPr>
+          <w:rFonts w:ascii="ArialMT" w:hAnsi="ArialMT"/>
+          <w:sz w:val="22"/>
+          <w:szCs w:val="22"/>
+        </w:rPr>
+        <w:t xml:space="preserve"> procesadas.</w:t>
       </w:r>
     </w:p>
     <w:p>
@@ -1702,19 +1735,25 @@
         <w:jc w:val="both"/>
         <w:rPr>
           <w:rFonts w:ascii="ArialMT" w:hAnsi="ArialMT"/>
-          <w:color w:val="FF0000"/>
-          <w:sz w:val="22"/>
-          <w:szCs w:val="22"/>
-        </w:rPr>
-      </w:pPr>
-      <w:r>
-        <w:rPr>
-          <w:rFonts w:ascii="ArialMT" w:hAnsi="ArialMT"/>
-          <w:color w:val="FF0000"/>
-          <w:sz w:val="22"/>
-          <w:szCs w:val="22"/>
-        </w:rPr>
-        <w:t>Ordenes OK ejecutadas con éxito.</w:t>
+          <w:sz w:val="22"/>
+          <w:szCs w:val="22"/>
+        </w:rPr>
+      </w:pPr>
+      <w:r>
+        <w:rPr>
+          <w:rFonts w:ascii="ArialMT" w:hAnsi="ArialMT"/>
+          <w:sz w:val="22"/>
+          <w:szCs w:val="22"/>
+        </w:rPr>
+        <w:t xml:space="preserve">PROGRAMADO: </w:t>
+      </w:r>
+      <w:r>
+        <w:rPr>
+          <w:rFonts w:ascii="ArialMT" w:hAnsi="ArialMT"/>
+          <w:sz w:val="22"/>
+          <w:szCs w:val="22"/>
+        </w:rPr>
+        <w:t>Ordenes OK no ejecutadas ya que están programadas.</w:t>
       </w:r>
     </w:p>
     <w:p>
@@ -1729,46 +1768,25 @@
         <w:jc w:val="both"/>
         <w:rPr>
           <w:rFonts w:ascii="ArialMT" w:hAnsi="ArialMT"/>
-          <w:color w:val="FF0000"/>
-          <w:sz w:val="22"/>
-          <w:szCs w:val="22"/>
-        </w:rPr>
-      </w:pPr>
-      <w:r>
-        <w:rPr>
-          <w:rFonts w:ascii="ArialMT" w:hAnsi="ArialMT"/>
-          <w:color w:val="FF0000"/>
-          <w:sz w:val="22"/>
-          <w:szCs w:val="22"/>
-        </w:rPr>
-        <w:t>Ordenes OK no ejecutadas ya que están programadas.</w:t>
-      </w:r>
-    </w:p>
-    <w:p>
-      <w:pPr>
-        <w:pStyle w:val="NormalWeb"/>
-        <w:numPr>
-          <w:ilvl w:val="0"/>
-          <w:numId w:val="2"/>
-        </w:numPr>
-        <w:shd w:val="clear" w:color="auto" w:fill="FFFFFF"/>
-        <w:spacing w:before="0" w:beforeAutospacing="0" w:after="0" w:afterAutospacing="0" w:line="276" w:lineRule="auto"/>
-        <w:jc w:val="both"/>
-        <w:rPr>
-          <w:rFonts w:ascii="ArialMT" w:hAnsi="ArialMT"/>
-          <w:color w:val="FF0000"/>
-          <w:sz w:val="22"/>
-          <w:szCs w:val="22"/>
-        </w:rPr>
-      </w:pPr>
-      <w:r>
-        <w:rPr>
-          <w:rFonts w:ascii="ArialMT" w:hAnsi="ArialMT"/>
-          <w:color w:val="FF0000"/>
-          <w:sz w:val="22"/>
-          <w:szCs w:val="22"/>
-        </w:rPr>
-        <w:t>Ordenes OK no ejecutadas con éxito.</w:t>
+          <w:sz w:val="22"/>
+          <w:szCs w:val="22"/>
+        </w:rPr>
+      </w:pPr>
+      <w:r>
+        <w:rPr>
+          <w:rFonts w:ascii="ArialMT" w:hAnsi="ArialMT"/>
+          <w:sz w:val="22"/>
+          <w:szCs w:val="22"/>
+        </w:rPr>
+        <w:t xml:space="preserve">COMPLETADO: </w:t>
+      </w:r>
+      <w:r>
+        <w:rPr>
+          <w:rFonts w:ascii="ArialMT" w:hAnsi="ArialMT"/>
+          <w:sz w:val="22"/>
+          <w:szCs w:val="22"/>
+        </w:rPr>
+        <w:t>Ordenes OK ejecutadas con éxito.</w:t>
       </w:r>
     </w:p>
     <w:p>
@@ -1826,10 +1844,10 @@
         <w:shd w:val="clear" w:color="auto" w:fill="FFFFFF"/>
         <w:spacing w:before="0" w:beforeAutospacing="0" w:after="0" w:afterAutospacing="0" w:line="276" w:lineRule="auto"/>
         <w:rPr>
-          <w:rFonts w:ascii="CourierNew" w:hAnsi="CourierNew"/>
-          <w:color w:val="A01414"/>
-          <w:sz w:val="18"/>
-          <w:szCs w:val="20"/>
+          <w:rFonts w:ascii="ArialMT" w:hAnsi="ArialMT"/>
+          <w:sz w:val="22"/>
+          <w:szCs w:val="22"/>
+          <w:u w:val="single"/>
         </w:rPr>
       </w:pPr>
     </w:p>
@@ -1892,7 +1910,6 @@
         <w:pStyle w:val="Ttulo2"/>
       </w:pPr>
       <w:r>
-        <w:lastRenderedPageBreak/>
         <w:t>Pruebas (testing)</w:t>
       </w:r>
     </w:p>
@@ -3201,7 +3218,7 @@
     <w:link w:val="Ttulo1Car"/>
     <w:uiPriority w:val="9"/>
     <w:qFormat/>
-    <w:rsid w:val="00A07534"/>
+    <w:rsid w:val="00764E64"/>
     <w:pPr>
       <w:keepNext/>
       <w:keepLines/>
@@ -3210,6 +3227,8 @@
     </w:pPr>
     <w:rPr>
       <w:rFonts w:asciiTheme="majorHAnsi" w:eastAsiaTheme="majorEastAsia" w:hAnsiTheme="majorHAnsi" w:cstheme="majorBidi"/>
+      <w:b/>
+      <w:bCs/>
       <w:color w:val="2F5496" w:themeColor="accent1" w:themeShade="BF"/>
       <w:sz w:val="32"/>
       <w:szCs w:val="32"/>
@@ -3223,7 +3242,7 @@
     <w:uiPriority w:val="9"/>
     <w:unhideWhenUsed/>
     <w:qFormat/>
-    <w:rsid w:val="00A07534"/>
+    <w:rsid w:val="00764E64"/>
     <w:pPr>
       <w:keepNext/>
       <w:keepLines/>
@@ -3232,8 +3251,6 @@
     </w:pPr>
     <w:rPr>
       <w:rFonts w:asciiTheme="majorHAnsi" w:eastAsiaTheme="majorEastAsia" w:hAnsiTheme="majorHAnsi" w:cstheme="majorBidi"/>
-      <w:b/>
-      <w:bCs/>
       <w:color w:val="2F5496" w:themeColor="accent1" w:themeShade="BF"/>
       <w:sz w:val="28"/>
       <w:szCs w:val="28"/>
@@ -3245,10 +3262,9 @@
     <w:next w:val="Normal"/>
     <w:link w:val="Ttulo3Car"/>
     <w:uiPriority w:val="9"/>
-    <w:semiHidden/>
     <w:unhideWhenUsed/>
     <w:qFormat/>
-    <w:rsid w:val="00A07534"/>
+    <w:rsid w:val="00764E64"/>
     <w:pPr>
       <w:keepNext/>
       <w:keepLines/>
@@ -3292,11 +3308,9 @@
     <w:basedOn w:val="Fuentedeprrafopredeter"/>
     <w:link w:val="Ttulo2"/>
     <w:uiPriority w:val="9"/>
-    <w:rsid w:val="00A07534"/>
+    <w:rsid w:val="00764E64"/>
     <w:rPr>
       <w:rFonts w:asciiTheme="majorHAnsi" w:eastAsiaTheme="majorEastAsia" w:hAnsiTheme="majorHAnsi" w:cstheme="majorBidi"/>
-      <w:b/>
-      <w:bCs/>
       <w:color w:val="2F5496" w:themeColor="accent1" w:themeShade="BF"/>
       <w:sz w:val="28"/>
       <w:szCs w:val="28"/>
@@ -3334,9 +3348,11 @@
     <w:basedOn w:val="Fuentedeprrafopredeter"/>
     <w:link w:val="Ttulo1"/>
     <w:uiPriority w:val="9"/>
-    <w:rsid w:val="00A07534"/>
+    <w:rsid w:val="00764E64"/>
     <w:rPr>
       <w:rFonts w:asciiTheme="majorHAnsi" w:eastAsiaTheme="majorEastAsia" w:hAnsiTheme="majorHAnsi" w:cstheme="majorBidi"/>
+      <w:b/>
+      <w:bCs/>
       <w:color w:val="2F5496" w:themeColor="accent1" w:themeShade="BF"/>
       <w:sz w:val="32"/>
       <w:szCs w:val="32"/>
@@ -3347,8 +3363,7 @@
     <w:basedOn w:val="Fuentedeprrafopredeter"/>
     <w:link w:val="Ttulo3"/>
     <w:uiPriority w:val="9"/>
-    <w:semiHidden/>
-    <w:rsid w:val="00A07534"/>
+    <w:rsid w:val="00764E64"/>
     <w:rPr>
       <w:rFonts w:asciiTheme="majorHAnsi" w:eastAsiaTheme="majorEastAsia" w:hAnsiTheme="majorHAnsi" w:cstheme="majorBidi"/>
       <w:color w:val="1F3763" w:themeColor="accent1" w:themeShade="7F"/>

</xml_diff>